<commit_message>
Small changes to comments and report
</commit_message>
<xml_diff>
--- a/MatchingSite/Report.docx
+++ b/MatchingSite/Report.docx
@@ -103,7 +103,13 @@
         <w:t xml:space="preserve"> stored in the database.</w:t>
       </w:r>
       <w:r>
-        <w:t xml:space="preserve"> We have also included validation to ensure that a logged in user cannot like the same profile more than once. If they attempt to do so, an alert is printed on the screen informing them that they have already liked the </w:t>
+        <w:t xml:space="preserve"> </w:t>
+      </w:r>
+      <w:r>
+        <w:t xml:space="preserve">The views in the backend also implement a like counter which checks if a user has liked another user. If they have not, then their like count is incremented. This value is then sent to the front end via an ajax request to display it. </w:t>
+      </w:r>
+      <w:r>
+        <w:t xml:space="preserve">We have also included validation to ensure that a logged in user cannot like the same profile more than once. If they attempt to do so, an alert is printed on the screen informing them that they have already liked the </w:t>
       </w:r>
       <w:r>
         <w:t xml:space="preserve">users’ </w:t>
@@ -158,26 +164,46 @@
         <w:t xml:space="preserve"> In the settings.py, we defined some email features such as; address, password and host.</w:t>
       </w:r>
       <w:r>
-        <w:t xml:space="preserve"> To notify the user once their profile has been liked, we “</w:t>
-      </w:r>
-      <w:proofErr w:type="spellStart"/>
-      <w:r>
-        <w:t>EmailMessage</w:t>
-      </w:r>
-      <w:proofErr w:type="spellEnd"/>
-      <w:r>
-        <w:t xml:space="preserve">” feature, providing a title, body and recipient email address. We obtain the recipients’ email address by searching through the </w:t>
-      </w:r>
-      <w:proofErr w:type="spellStart"/>
-      <w:r>
-        <w:t>UserProfile</w:t>
-      </w:r>
-      <w:proofErr w:type="spellEnd"/>
-      <w:r>
-        <w:t xml:space="preserve"> models in the database and matching the correct user.</w:t>
+        <w:t xml:space="preserve"> To notify the user once their profile has been liked, we</w:t>
+      </w:r>
+      <w:r>
+        <w:t xml:space="preserve"> implemented an</w:t>
       </w:r>
       <w:bookmarkStart w:id="0" w:name="_GoBack"/>
       <w:bookmarkEnd w:id="0"/>
+      <w:r>
+        <w:t xml:space="preserve"> “</w:t>
+      </w:r>
+      <w:proofErr w:type="spellStart"/>
+      <w:r>
+        <w:t>EmailMessage</w:t>
+      </w:r>
+      <w:proofErr w:type="spellEnd"/>
+      <w:r>
+        <w:t xml:space="preserve">” feature, providing a title, body and recipient email address. We obtain the recipients’ email address by searching through the </w:t>
+      </w:r>
+      <w:proofErr w:type="spellStart"/>
+      <w:r>
+        <w:t>UserProfile</w:t>
+      </w:r>
+      <w:proofErr w:type="spellEnd"/>
+      <w:r>
+        <w:t xml:space="preserve"> models in the database and matching the correct user.</w:t>
+      </w:r>
+      <w:r>
+        <w:t xml:space="preserve"> In the same way, we were also able to retrieve the user who liked them </w:t>
+      </w:r>
+      <w:r>
+        <w:t>by using the “</w:t>
+      </w:r>
+      <w:proofErr w:type="spellStart"/>
+      <w:r>
+        <w:t>likedBy</w:t>
+      </w:r>
+      <w:proofErr w:type="spellEnd"/>
+      <w:r>
+        <w:t>” field and searching through the database to match this with a user. As a result, the user who is liked receives an email notifying them they have been liked and gives the name of the user who liked them.</w:t>
+      </w:r>
     </w:p>
     <w:p>
       <w:pPr>

</xml_diff>